<commit_message>
updated dependencies; got rid of deprecation warnings; updated resumes
</commit_message>
<xml_diff>
--- a/client/public/downloads/Craig-Wright-Resume.docx
+++ b/client/public/downloads/Craig-Wright-Resume.docx
@@ -1,6 +1,6 @@
 
 <file path=word/document.xml><?xml version="1.0" encoding="utf-8"?>
-<w:document xmlns:wpc="http://schemas.microsoft.com/office/word/2010/wordprocessingCanvas" xmlns:cx="http://schemas.microsoft.com/office/drawing/2014/chartex" xmlns:cx1="http://schemas.microsoft.com/office/drawing/2015/9/8/chartex" xmlns:cx2="http://schemas.microsoft.com/office/drawing/2015/10/21/chartex" xmlns:cx3="http://schemas.microsoft.com/office/drawing/2016/5/9/chartex" xmlns:cx4="http://schemas.microsoft.com/office/drawing/2016/5/10/chartex" xmlns:cx5="http://schemas.microsoft.com/office/drawing/2016/5/11/chartex" xmlns:cx6="http://schemas.microsoft.com/office/drawing/2016/5/12/chartex" xmlns:cx7="http://schemas.microsoft.com/office/drawing/2016/5/13/chartex" xmlns:cx8="http://schemas.microsoft.com/office/drawing/2016/5/14/chartex" xmlns:mc="http://schemas.openxmlformats.org/markup-compatibility/2006" xmlns:aink="http://schemas.microsoft.com/office/drawing/2016/ink" xmlns:am3d="http://schemas.microsoft.com/office/drawing/2017/model3d" xmlns:o="urn:schemas-microsoft-com:office:office" xmlns:r="http://schemas.openxmlformats.org/officeDocument/2006/relationships" xmlns:m="http://schemas.openxmlformats.org/officeDocument/2006/math" xmlns:v="urn:schemas-microsoft-com:vml" xmlns:wp14="http://schemas.microsoft.com/office/word/2010/wordprocessingDrawing" xmlns:wp="http://schemas.openxmlformats.org/drawingml/2006/wordprocessingDrawing" xmlns:w10="urn:schemas-microsoft-com:office:word" xmlns:w="http://schemas.openxmlformats.org/wordprocessingml/2006/main" xmlns:w14="http://schemas.microsoft.com/office/word/2010/wordml" xmlns:w15="http://schemas.microsoft.com/office/word/2012/wordml" xmlns:w16cid="http://schemas.microsoft.com/office/word/2016/wordml/cid" xmlns:w16se="http://schemas.microsoft.com/office/word/2015/wordml/symex" xmlns:wpg="http://schemas.microsoft.com/office/word/2010/wordprocessingGroup" xmlns:wpi="http://schemas.microsoft.com/office/word/2010/wordprocessingInk" xmlns:wne="http://schemas.microsoft.com/office/word/2006/wordml" xmlns:wps="http://schemas.microsoft.com/office/word/2010/wordprocessingShape" mc:Ignorable="w14 w15 w16se w16cid wp14">
+<w:document xmlns:wpc="http://schemas.microsoft.com/office/word/2010/wordprocessingCanvas" xmlns:cx="http://schemas.microsoft.com/office/drawing/2014/chartex" xmlns:cx1="http://schemas.microsoft.com/office/drawing/2015/9/8/chartex" xmlns:cx2="http://schemas.microsoft.com/office/drawing/2015/10/21/chartex" xmlns:cx3="http://schemas.microsoft.com/office/drawing/2016/5/9/chartex" xmlns:cx4="http://schemas.microsoft.com/office/drawing/2016/5/10/chartex" xmlns:cx5="http://schemas.microsoft.com/office/drawing/2016/5/11/chartex" xmlns:cx6="http://schemas.microsoft.com/office/drawing/2016/5/12/chartex" xmlns:cx7="http://schemas.microsoft.com/office/drawing/2016/5/13/chartex" xmlns:cx8="http://schemas.microsoft.com/office/drawing/2016/5/14/chartex" xmlns:mc="http://schemas.openxmlformats.org/markup-compatibility/2006" xmlns:aink="http://schemas.microsoft.com/office/drawing/2016/ink" xmlns:am3d="http://schemas.microsoft.com/office/drawing/2017/model3d" xmlns:o="urn:schemas-microsoft-com:office:office" xmlns:r="http://schemas.openxmlformats.org/officeDocument/2006/relationships" xmlns:m="http://schemas.openxmlformats.org/officeDocument/2006/math" xmlns:v="urn:schemas-microsoft-com:vml" xmlns:wp14="http://schemas.microsoft.com/office/word/2010/wordprocessingDrawing" xmlns:wp="http://schemas.openxmlformats.org/drawingml/2006/wordprocessingDrawing" xmlns:w10="urn:schemas-microsoft-com:office:word" xmlns:w="http://schemas.openxmlformats.org/wordprocessingml/2006/main" xmlns:w14="http://schemas.microsoft.com/office/word/2010/wordml" xmlns:w15="http://schemas.microsoft.com/office/word/2012/wordml" xmlns:w16cex="http://schemas.microsoft.com/office/word/2018/wordml/cex" xmlns:w16cid="http://schemas.microsoft.com/office/word/2016/wordml/cid" xmlns:w16="http://schemas.microsoft.com/office/word/2018/wordml" xmlns:w16se="http://schemas.microsoft.com/office/word/2015/wordml/symex" xmlns:wpg="http://schemas.microsoft.com/office/word/2010/wordprocessingGroup" xmlns:wpi="http://schemas.microsoft.com/office/word/2010/wordprocessingInk" xmlns:wne="http://schemas.microsoft.com/office/word/2006/wordml" xmlns:wps="http://schemas.microsoft.com/office/word/2010/wordprocessingShape" mc:Ignorable="w14 w15 w16se w16cid w16 w16cex wp14">
   <w:body>
     <w:p>
       <w:pPr>
@@ -137,27 +137,7 @@
             <w:u w:val="single"/>
             <w:shd w:val="clear" w:color="auto" w:fill="F3F3F3"/>
           </w:rPr>
-          <w:t>www.c</w:t>
-        </w:r>
-        <w:r>
-          <w:rPr>
-            <w:color w:val="2B874E"/>
-            <w:sz w:val="20"/>
-            <w:szCs w:val="20"/>
-            <w:u w:val="single"/>
-            <w:shd w:val="clear" w:color="auto" w:fill="F3F3F3"/>
-          </w:rPr>
-          <w:t>r</w:t>
-        </w:r>
-        <w:r>
-          <w:rPr>
-            <w:color w:val="2B874E"/>
-            <w:sz w:val="20"/>
-            <w:szCs w:val="20"/>
-            <w:u w:val="single"/>
-            <w:shd w:val="clear" w:color="auto" w:fill="F3F3F3"/>
-          </w:rPr>
-          <w:t>aigwright2048.com</w:t>
+          <w:t>www.craigwright2048.com</w:t>
         </w:r>
       </w:hyperlink>
     </w:p>
@@ -166,6 +146,8 @@
         <w:spacing w:line="240" w:lineRule="auto"/>
         <w:rPr>
           <w:rFonts w:ascii="Times New Roman" w:eastAsia="Times New Roman" w:hAnsi="Times New Roman" w:cs="Times New Roman"/>
+          <w:sz w:val="18"/>
+          <w:szCs w:val="18"/>
         </w:rPr>
       </w:pPr>
     </w:p>
@@ -222,13 +204,41 @@
         </w:rPr>
         <w:t xml:space="preserve">JavaScript, </w:t>
       </w:r>
+      <w:r>
+        <w:rPr>
+          <w:rFonts w:ascii="Times New Roman" w:eastAsia="Times New Roman" w:hAnsi="Times New Roman" w:cs="Times New Roman"/>
+          <w:b/>
+        </w:rPr>
+        <w:t xml:space="preserve">TypeScript, </w:t>
+      </w:r>
+      <w:r>
+        <w:rPr>
+          <w:rFonts w:ascii="Times New Roman" w:eastAsia="Times New Roman" w:hAnsi="Times New Roman" w:cs="Times New Roman"/>
+          <w:b/>
+        </w:rPr>
+        <w:t xml:space="preserve">Python, </w:t>
+      </w:r>
+      <w:r>
+        <w:rPr>
+          <w:rFonts w:ascii="Times New Roman" w:eastAsia="Times New Roman" w:hAnsi="Times New Roman" w:cs="Times New Roman"/>
+          <w:b/>
+        </w:rPr>
+        <w:t>j</w:t>
+      </w:r>
+      <w:r>
+        <w:rPr>
+          <w:rFonts w:ascii="Times New Roman" w:eastAsia="Times New Roman" w:hAnsi="Times New Roman" w:cs="Times New Roman"/>
+          <w:b/>
+        </w:rPr>
+        <w:t xml:space="preserve">Query, HTML/CSS, Node.js, Bootstrap, MySQL, </w:t>
+      </w:r>
       <w:proofErr w:type="spellStart"/>
       <w:r>
         <w:rPr>
           <w:rFonts w:ascii="Times New Roman" w:eastAsia="Times New Roman" w:hAnsi="Times New Roman" w:cs="Times New Roman"/>
           <w:b/>
         </w:rPr>
-        <w:t>JQuery</w:t>
+        <w:t>Sequelize</w:t>
       </w:r>
       <w:proofErr w:type="spellEnd"/>
       <w:r>
@@ -236,17 +246,10 @@
           <w:rFonts w:ascii="Times New Roman" w:eastAsia="Times New Roman" w:hAnsi="Times New Roman" w:cs="Times New Roman"/>
           <w:b/>
         </w:rPr>
-        <w:t xml:space="preserve">, HTML/CSS, Node.js, Bootstrap, MySQL, </w:t>
-      </w:r>
-      <w:proofErr w:type="spellStart"/>
-      <w:r>
-        <w:rPr>
-          <w:rFonts w:ascii="Times New Roman" w:eastAsia="Times New Roman" w:hAnsi="Times New Roman" w:cs="Times New Roman"/>
-          <w:b/>
-        </w:rPr>
-        <w:t>Sequelize</w:t>
-      </w:r>
-      <w:proofErr w:type="spellEnd"/>
+        <w:t>,</w:t>
+      </w:r>
+      <w:bookmarkStart w:id="0" w:name="_GoBack"/>
+      <w:bookmarkEnd w:id="0"/>
       <w:r>
         <w:rPr>
           <w:rFonts w:ascii="Times New Roman" w:eastAsia="Times New Roman" w:hAnsi="Times New Roman" w:cs="Times New Roman"/>
@@ -270,14 +273,54 @@
         <w:rPr>
           <w:rFonts w:ascii="Times New Roman" w:eastAsia="Times New Roman" w:hAnsi="Times New Roman" w:cs="Times New Roman"/>
         </w:rPr>
-        <w:t xml:space="preserve">Tools: </w:t>
-      </w:r>
-      <w:r>
-        <w:rPr>
-          <w:rFonts w:ascii="Times New Roman" w:eastAsia="Times New Roman" w:hAnsi="Times New Roman" w:cs="Times New Roman"/>
-          <w:b/>
-        </w:rPr>
-        <w:t>Git, Heroku, Git Bash, REST, AJAX, Firebase</w:t>
+        <w:t>Tools</w:t>
+      </w:r>
+      <w:r>
+        <w:rPr>
+          <w:rFonts w:ascii="Times New Roman" w:eastAsia="Times New Roman" w:hAnsi="Times New Roman" w:cs="Times New Roman"/>
+        </w:rPr>
+        <w:t>/Other</w:t>
+      </w:r>
+      <w:r>
+        <w:rPr>
+          <w:rFonts w:ascii="Times New Roman" w:eastAsia="Times New Roman" w:hAnsi="Times New Roman" w:cs="Times New Roman"/>
+        </w:rPr>
+        <w:t xml:space="preserve">: </w:t>
+      </w:r>
+      <w:r>
+        <w:rPr>
+          <w:rFonts w:ascii="Times New Roman" w:eastAsia="Times New Roman" w:hAnsi="Times New Roman" w:cs="Times New Roman"/>
+          <w:b/>
+          <w:bCs/>
+        </w:rPr>
+        <w:t>Linux,</w:t>
+      </w:r>
+      <w:r>
+        <w:rPr>
+          <w:rFonts w:ascii="Times New Roman" w:eastAsia="Times New Roman" w:hAnsi="Times New Roman" w:cs="Times New Roman"/>
+        </w:rPr>
+        <w:t xml:space="preserve"> </w:t>
+      </w:r>
+      <w:r>
+        <w:rPr>
+          <w:rFonts w:ascii="Times New Roman" w:eastAsia="Times New Roman" w:hAnsi="Times New Roman" w:cs="Times New Roman"/>
+          <w:b/>
+        </w:rPr>
+        <w:t xml:space="preserve">Git, Heroku, Git Bash, </w:t>
+      </w:r>
+      <w:r>
+        <w:rPr>
+          <w:rFonts w:ascii="Times New Roman" w:eastAsia="Times New Roman" w:hAnsi="Times New Roman" w:cs="Times New Roman"/>
+          <w:b/>
+        </w:rPr>
+        <w:t xml:space="preserve">Bash, </w:t>
+      </w:r>
+      <w:r>
+        <w:rPr>
+          <w:rFonts w:ascii="Times New Roman" w:eastAsia="Times New Roman" w:hAnsi="Times New Roman" w:cs="Times New Roman"/>
+          <w:b/>
+        </w:rPr>
+        <w:t>REST, AJAX, Firebase</w:t>
       </w:r>
     </w:p>
     <w:p>
@@ -682,15 +725,7 @@
           <w:rFonts w:ascii="Times New Roman" w:eastAsia="Times New Roman" w:hAnsi="Times New Roman" w:cs="Times New Roman"/>
           <w:b/>
         </w:rPr>
-        <w:t xml:space="preserve">Salt Lake Community </w:t>
-      </w:r>
-      <w:proofErr w:type="gramStart"/>
-      <w:r>
-        <w:rPr>
-          <w:rFonts w:ascii="Times New Roman" w:eastAsia="Times New Roman" w:hAnsi="Times New Roman" w:cs="Times New Roman"/>
-          <w:b/>
-        </w:rPr>
-        <w:t>College</w:t>
+        <w:t>Salt Lake Community College</w:t>
       </w:r>
       <w:r>
         <w:rPr>
@@ -703,15 +738,7 @@
           <w:rFonts w:ascii="Times New Roman" w:eastAsia="Times New Roman" w:hAnsi="Times New Roman" w:cs="Times New Roman"/>
           <w:i/>
         </w:rPr>
-        <w:t>Associates</w:t>
-      </w:r>
-      <w:proofErr w:type="gramEnd"/>
-      <w:r>
-        <w:rPr>
-          <w:rFonts w:ascii="Times New Roman" w:eastAsia="Times New Roman" w:hAnsi="Times New Roman" w:cs="Times New Roman"/>
-          <w:i/>
-        </w:rPr>
-        <w:t xml:space="preserve"> of Science</w:t>
+        <w:t>Associates of Science</w:t>
       </w:r>
       <w:r>
         <w:rPr>
@@ -729,39 +756,49 @@
         <w:rPr>
           <w:rFonts w:ascii="Times New Roman" w:eastAsia="Times New Roman" w:hAnsi="Times New Roman" w:cs="Times New Roman"/>
         </w:rPr>
-        <w:tab/>
-      </w:r>
-      <w:r>
-        <w:rPr>
-          <w:rFonts w:ascii="Times New Roman" w:eastAsia="Times New Roman" w:hAnsi="Times New Roman" w:cs="Times New Roman"/>
-        </w:rPr>
-        <w:tab/>
-      </w:r>
-      <w:r>
-        <w:rPr>
-          <w:rFonts w:ascii="Times New Roman" w:eastAsia="Times New Roman" w:hAnsi="Times New Roman" w:cs="Times New Roman"/>
-        </w:rPr>
-        <w:tab/>
-      </w:r>
-      <w:r>
-        <w:rPr>
-          <w:rFonts w:ascii="Times New Roman" w:eastAsia="Times New Roman" w:hAnsi="Times New Roman" w:cs="Times New Roman"/>
-        </w:rPr>
-        <w:tab/>
-      </w:r>
-      <w:r>
-        <w:rPr>
-          <w:rFonts w:ascii="Times New Roman" w:eastAsia="Times New Roman" w:hAnsi="Times New Roman" w:cs="Times New Roman"/>
-        </w:rPr>
-        <w:tab/>
-        <w:t xml:space="preserve">       Salt Lake City, UT</w:t>
-      </w:r>
-      <w:r>
-        <w:rPr>
-          <w:rFonts w:ascii="Times New Roman" w:eastAsia="Times New Roman" w:hAnsi="Times New Roman" w:cs="Times New Roman"/>
-        </w:rPr>
-        <w:tab/>
-        <w:t xml:space="preserve"> </w:t>
+        <w:t xml:space="preserve">              </w:t>
+      </w:r>
+      <w:r>
+        <w:rPr>
+          <w:rFonts w:ascii="Times New Roman" w:eastAsia="Times New Roman" w:hAnsi="Times New Roman" w:cs="Times New Roman"/>
+        </w:rPr>
+        <w:tab/>
+      </w:r>
+      <w:r>
+        <w:rPr>
+          <w:rFonts w:ascii="Times New Roman" w:eastAsia="Times New Roman" w:hAnsi="Times New Roman" w:cs="Times New Roman"/>
+        </w:rPr>
+        <w:t xml:space="preserve">             </w:t>
+      </w:r>
+      <w:r>
+        <w:rPr>
+          <w:rFonts w:ascii="Times New Roman" w:eastAsia="Times New Roman" w:hAnsi="Times New Roman" w:cs="Times New Roman"/>
+        </w:rPr>
+        <w:tab/>
+      </w:r>
+      <w:r>
+        <w:rPr>
+          <w:rFonts w:ascii="Times New Roman" w:eastAsia="Times New Roman" w:hAnsi="Times New Roman" w:cs="Times New Roman"/>
+        </w:rPr>
+        <w:t xml:space="preserve">            </w:t>
+      </w:r>
+      <w:r>
+        <w:rPr>
+          <w:rFonts w:ascii="Times New Roman" w:eastAsia="Times New Roman" w:hAnsi="Times New Roman" w:cs="Times New Roman"/>
+        </w:rPr>
+        <w:t xml:space="preserve">     </w:t>
+      </w:r>
+      <w:r>
+        <w:rPr>
+          <w:rFonts w:ascii="Times New Roman" w:eastAsia="Times New Roman" w:hAnsi="Times New Roman" w:cs="Times New Roman"/>
+        </w:rPr>
+        <w:t xml:space="preserve">  </w:t>
+      </w:r>
+      <w:r>
+        <w:rPr>
+          <w:rFonts w:ascii="Times New Roman" w:eastAsia="Times New Roman" w:hAnsi="Times New Roman" w:cs="Times New Roman"/>
+        </w:rPr>
+        <w:t xml:space="preserve">  Salt Lake City, UT</w:t>
       </w:r>
     </w:p>
     <w:p>
@@ -952,6 +989,14 @@
           <w:b/>
         </w:rPr>
         <w:tab/>
+        <w:t xml:space="preserve">             </w:t>
+      </w:r>
+      <w:r>
+        <w:rPr>
+          <w:rFonts w:ascii="Times New Roman" w:eastAsia="Times New Roman" w:hAnsi="Times New Roman" w:cs="Times New Roman"/>
+          <w:b/>
+        </w:rPr>
+        <w:tab/>
       </w:r>
       <w:r>
         <w:rPr>
@@ -983,61 +1028,151 @@
           <w:rFonts w:ascii="Times New Roman" w:eastAsia="Times New Roman" w:hAnsi="Times New Roman" w:cs="Times New Roman"/>
         </w:rPr>
         <w:tab/>
-        <w:t xml:space="preserve">       Salt Lake City, UT</w:t>
-      </w:r>
-    </w:p>
-    <w:p>
-      <w:pPr>
-        <w:spacing w:line="240" w:lineRule="auto"/>
-        <w:rPr>
-          <w:rFonts w:ascii="Times New Roman" w:eastAsia="Times New Roman" w:hAnsi="Times New Roman" w:cs="Times New Roman"/>
-          <w:i/>
-        </w:rPr>
-      </w:pPr>
-      <w:r>
-        <w:rPr>
-          <w:rFonts w:ascii="Times New Roman" w:eastAsia="Times New Roman" w:hAnsi="Times New Roman" w:cs="Times New Roman"/>
-          <w:i/>
-        </w:rPr>
-        <w:t>Purchasing and Sales Assistant Manager</w:t>
-      </w:r>
-      <w:r>
-        <w:rPr>
-          <w:rFonts w:ascii="Times New Roman" w:eastAsia="Times New Roman" w:hAnsi="Times New Roman" w:cs="Times New Roman"/>
-          <w:i/>
-        </w:rPr>
-        <w:t xml:space="preserve"> / Part Time Software Developer</w:t>
-      </w:r>
-      <w:r>
-        <w:rPr>
-          <w:rFonts w:ascii="Times New Roman" w:eastAsia="Times New Roman" w:hAnsi="Times New Roman" w:cs="Times New Roman"/>
-          <w:i/>
-        </w:rPr>
-        <w:tab/>
-      </w:r>
-      <w:r>
-        <w:rPr>
-          <w:rFonts w:ascii="Times New Roman" w:eastAsia="Times New Roman" w:hAnsi="Times New Roman" w:cs="Times New Roman"/>
-          <w:i/>
-        </w:rPr>
-        <w:tab/>
-      </w:r>
-      <w:proofErr w:type="gramStart"/>
-      <w:r>
-        <w:rPr>
-          <w:rFonts w:ascii="Times New Roman" w:eastAsia="Times New Roman" w:hAnsi="Times New Roman" w:cs="Times New Roman"/>
-          <w:i/>
-        </w:rPr>
-        <w:tab/>
-        <w:t xml:space="preserve">  March</w:t>
-      </w:r>
-      <w:proofErr w:type="gramEnd"/>
-      <w:r>
-        <w:rPr>
-          <w:rFonts w:ascii="Times New Roman" w:eastAsia="Times New Roman" w:hAnsi="Times New Roman" w:cs="Times New Roman"/>
-          <w:i/>
-        </w:rPr>
-        <w:t xml:space="preserve"> 2014 - Present</w:t>
+        <w:t xml:space="preserve">       </w:t>
+      </w:r>
+    </w:p>
+    <w:p>
+      <w:pPr>
+        <w:spacing w:line="240" w:lineRule="auto"/>
+        <w:rPr>
+          <w:rFonts w:ascii="Times New Roman" w:eastAsia="Times New Roman" w:hAnsi="Times New Roman" w:cs="Times New Roman"/>
+          <w:i/>
+        </w:rPr>
+      </w:pPr>
+      <w:r>
+        <w:rPr>
+          <w:rFonts w:ascii="Times New Roman" w:eastAsia="Times New Roman" w:hAnsi="Times New Roman" w:cs="Times New Roman"/>
+          <w:i/>
+        </w:rPr>
+        <w:t>Branch</w:t>
+      </w:r>
+      <w:r>
+        <w:rPr>
+          <w:rFonts w:ascii="Times New Roman" w:eastAsia="Times New Roman" w:hAnsi="Times New Roman" w:cs="Times New Roman"/>
+          <w:i/>
+        </w:rPr>
+        <w:t xml:space="preserve"> Manager</w:t>
+      </w:r>
+      <w:r>
+        <w:rPr>
+          <w:rFonts w:ascii="Times New Roman" w:eastAsia="Times New Roman" w:hAnsi="Times New Roman" w:cs="Times New Roman"/>
+          <w:i/>
+        </w:rPr>
+        <w:t xml:space="preserve"> / Software Developer</w:t>
+      </w:r>
+      <w:r>
+        <w:rPr>
+          <w:rFonts w:ascii="Times New Roman" w:eastAsia="Times New Roman" w:hAnsi="Times New Roman" w:cs="Times New Roman"/>
+          <w:i/>
+        </w:rPr>
+        <w:t xml:space="preserve"> </w:t>
+      </w:r>
+      <w:r>
+        <w:rPr>
+          <w:rFonts w:ascii="Times New Roman" w:eastAsia="Times New Roman" w:hAnsi="Times New Roman" w:cs="Times New Roman"/>
+          <w:i/>
+        </w:rPr>
+        <w:t xml:space="preserve">/ Sysadmin </w:t>
+      </w:r>
+      <w:r>
+        <w:rPr>
+          <w:rFonts w:ascii="Times New Roman" w:eastAsia="Times New Roman" w:hAnsi="Times New Roman" w:cs="Times New Roman"/>
+          <w:i/>
+        </w:rPr>
+        <w:t>(</w:t>
+      </w:r>
+      <w:r>
+        <w:rPr>
+          <w:rFonts w:ascii="Times New Roman" w:eastAsia="Times New Roman" w:hAnsi="Times New Roman" w:cs="Times New Roman"/>
+          <w:i/>
+          <w:iCs/>
+        </w:rPr>
+        <w:t>Layton, UT)</w:t>
+      </w:r>
+      <w:r>
+        <w:rPr>
+          <w:rFonts w:ascii="Times New Roman" w:eastAsia="Times New Roman" w:hAnsi="Times New Roman" w:cs="Times New Roman"/>
+          <w:i/>
+        </w:rPr>
+        <w:t xml:space="preserve"> </w:t>
+      </w:r>
+      <w:r>
+        <w:rPr>
+          <w:rFonts w:ascii="Times New Roman" w:eastAsia="Times New Roman" w:hAnsi="Times New Roman" w:cs="Times New Roman"/>
+          <w:i/>
+        </w:rPr>
+        <w:tab/>
+      </w:r>
+      <w:r>
+        <w:rPr>
+          <w:rFonts w:ascii="Times New Roman" w:eastAsia="Times New Roman" w:hAnsi="Times New Roman" w:cs="Times New Roman"/>
+          <w:i/>
+        </w:rPr>
+        <w:tab/>
+      </w:r>
+      <w:r>
+        <w:rPr>
+          <w:rFonts w:ascii="Times New Roman" w:eastAsia="Times New Roman" w:hAnsi="Times New Roman" w:cs="Times New Roman"/>
+          <w:i/>
+        </w:rPr>
+        <w:tab/>
+      </w:r>
+      <w:r>
+        <w:rPr>
+          <w:rFonts w:ascii="Times New Roman" w:eastAsia="Times New Roman" w:hAnsi="Times New Roman" w:cs="Times New Roman"/>
+          <w:i/>
+        </w:rPr>
+        <w:tab/>
+      </w:r>
+      <w:r>
+        <w:rPr>
+          <w:rFonts w:ascii="Times New Roman" w:eastAsia="Times New Roman" w:hAnsi="Times New Roman" w:cs="Times New Roman"/>
+          <w:i/>
+        </w:rPr>
+        <w:tab/>
+        <w:t xml:space="preserve"> </w:t>
+      </w:r>
+      <w:r>
+        <w:rPr>
+          <w:rFonts w:ascii="Times New Roman" w:eastAsia="Times New Roman" w:hAnsi="Times New Roman" w:cs="Times New Roman"/>
+          <w:i/>
+        </w:rPr>
+        <w:t xml:space="preserve">      </w:t>
+      </w:r>
+      <w:r>
+        <w:rPr>
+          <w:rFonts w:ascii="Times New Roman" w:eastAsia="Times New Roman" w:hAnsi="Times New Roman" w:cs="Times New Roman"/>
+          <w:i/>
+        </w:rPr>
+        <w:t xml:space="preserve"> </w:t>
+      </w:r>
+      <w:r>
+        <w:rPr>
+          <w:rFonts w:ascii="Times New Roman" w:eastAsia="Times New Roman" w:hAnsi="Times New Roman" w:cs="Times New Roman"/>
+          <w:i/>
+        </w:rPr>
+        <w:t xml:space="preserve">July </w:t>
+      </w:r>
+      <w:r>
+        <w:rPr>
+          <w:rFonts w:ascii="Times New Roman" w:eastAsia="Times New Roman" w:hAnsi="Times New Roman" w:cs="Times New Roman"/>
+          <w:i/>
+        </w:rPr>
+        <w:t>201</w:t>
+      </w:r>
+      <w:r>
+        <w:rPr>
+          <w:rFonts w:ascii="Times New Roman" w:eastAsia="Times New Roman" w:hAnsi="Times New Roman" w:cs="Times New Roman"/>
+          <w:i/>
+        </w:rPr>
+        <w:t>9</w:t>
+      </w:r>
+      <w:r>
+        <w:rPr>
+          <w:rFonts w:ascii="Times New Roman" w:eastAsia="Times New Roman" w:hAnsi="Times New Roman" w:cs="Times New Roman"/>
+          <w:i/>
+        </w:rPr>
+        <w:t xml:space="preserve"> - Present</w:t>
       </w:r>
     </w:p>
     <w:p>
@@ -1055,7 +1190,33 @@
         <w:rPr>
           <w:rFonts w:ascii="Times New Roman" w:eastAsia="Times New Roman" w:hAnsi="Times New Roman" w:cs="Times New Roman"/>
         </w:rPr>
-        <w:t xml:space="preserve">Identified issues with Microsoft Office and restored functionality, retaining previous workflow </w:t>
+        <w:t>Built an end-to-end application</w:t>
+      </w:r>
+      <w:r>
+        <w:rPr>
+          <w:rFonts w:ascii="Times New Roman" w:eastAsia="Times New Roman" w:hAnsi="Times New Roman" w:cs="Times New Roman"/>
+        </w:rPr>
+        <w:t xml:space="preserve">, </w:t>
+      </w:r>
+      <w:proofErr w:type="spellStart"/>
+      <w:r>
+        <w:rPr>
+          <w:rFonts w:ascii="Times New Roman" w:eastAsia="Times New Roman" w:hAnsi="Times New Roman" w:cs="Times New Roman"/>
+        </w:rPr>
+        <w:t>CasOps</w:t>
+      </w:r>
+      <w:proofErr w:type="spellEnd"/>
+      <w:r>
+        <w:rPr>
+          <w:rFonts w:ascii="Times New Roman" w:eastAsia="Times New Roman" w:hAnsi="Times New Roman" w:cs="Times New Roman"/>
+        </w:rPr>
+        <w:t>,</w:t>
+      </w:r>
+      <w:r>
+        <w:rPr>
+          <w:rFonts w:ascii="Times New Roman" w:eastAsia="Times New Roman" w:hAnsi="Times New Roman" w:cs="Times New Roman"/>
+        </w:rPr>
+        <w:t xml:space="preserve"> to help the business stay within compliance with state regulations</w:t>
       </w:r>
     </w:p>
     <w:p>
@@ -1073,31 +1234,21 @@
         <w:rPr>
           <w:rFonts w:ascii="Times New Roman" w:eastAsia="Times New Roman" w:hAnsi="Times New Roman" w:cs="Times New Roman"/>
         </w:rPr>
-        <w:t xml:space="preserve">Expanded network capabilities </w:t>
-      </w:r>
-      <w:r>
-        <w:rPr>
-          <w:rFonts w:ascii="Times New Roman" w:eastAsia="Times New Roman" w:hAnsi="Times New Roman" w:cs="Times New Roman"/>
-        </w:rPr>
-        <w:t xml:space="preserve">and provided </w:t>
-      </w:r>
-      <w:r>
-        <w:rPr>
-          <w:rFonts w:ascii="Times New Roman" w:eastAsia="Times New Roman" w:hAnsi="Times New Roman" w:cs="Times New Roman"/>
-        </w:rPr>
-        <w:t xml:space="preserve">basic tech support for the company </w:t>
-      </w:r>
-      <w:r>
-        <w:rPr>
-          <w:rFonts w:ascii="Times New Roman" w:eastAsia="Times New Roman" w:hAnsi="Times New Roman" w:cs="Times New Roman"/>
-        </w:rPr>
-        <w:t>resulting</w:t>
-      </w:r>
-      <w:r>
-        <w:rPr>
-          <w:rFonts w:ascii="Times New Roman" w:eastAsia="Times New Roman" w:hAnsi="Times New Roman" w:cs="Times New Roman"/>
-        </w:rPr>
-        <w:t xml:space="preserve"> in smoother operations</w:t>
+        <w:t xml:space="preserve">Built and configured the </w:t>
+      </w:r>
+      <w:proofErr w:type="spellStart"/>
+      <w:r>
+        <w:rPr>
+          <w:rFonts w:ascii="Times New Roman" w:eastAsia="Times New Roman" w:hAnsi="Times New Roman" w:cs="Times New Roman"/>
+        </w:rPr>
+        <w:t>ClearOS</w:t>
+      </w:r>
+      <w:proofErr w:type="spellEnd"/>
+      <w:r>
+        <w:rPr>
+          <w:rFonts w:ascii="Times New Roman" w:eastAsia="Times New Roman" w:hAnsi="Times New Roman" w:cs="Times New Roman"/>
+        </w:rPr>
+        <w:t xml:space="preserve"> server streamlining the use of vital applications</w:t>
       </w:r>
     </w:p>
     <w:p>
@@ -1115,7 +1266,19 @@
         <w:rPr>
           <w:rFonts w:ascii="Times New Roman" w:eastAsia="Times New Roman" w:hAnsi="Times New Roman" w:cs="Times New Roman"/>
         </w:rPr>
-        <w:t>Tested functionality and submitted issue reports on software currently in development</w:t>
+        <w:t>Configured a VPN tunnel, enabling</w:t>
+      </w:r>
+      <w:r>
+        <w:rPr>
+          <w:rFonts w:ascii="Times New Roman" w:eastAsia="Times New Roman" w:hAnsi="Times New Roman" w:cs="Times New Roman"/>
+        </w:rPr>
+        <w:t xml:space="preserve"> a secure method for</w:t>
+      </w:r>
+      <w:r>
+        <w:rPr>
+          <w:rFonts w:ascii="Times New Roman" w:eastAsia="Times New Roman" w:hAnsi="Times New Roman" w:cs="Times New Roman"/>
+        </w:rPr>
+        <w:t xml:space="preserve"> remote troubleshooting and development</w:t>
       </w:r>
     </w:p>
     <w:p>
@@ -1133,13 +1296,33 @@
         <w:rPr>
           <w:rFonts w:ascii="Times New Roman" w:eastAsia="Times New Roman" w:hAnsi="Times New Roman" w:cs="Times New Roman"/>
         </w:rPr>
-        <w:t xml:space="preserve">Tested and implemented new features on </w:t>
-      </w:r>
-      <w:r>
-        <w:rPr>
-          <w:rFonts w:ascii="Times New Roman" w:eastAsia="Times New Roman" w:hAnsi="Times New Roman" w:cs="Times New Roman"/>
-        </w:rPr>
-        <w:t>software currently in development</w:t>
+        <w:t>Automated several</w:t>
+      </w:r>
+      <w:r>
+        <w:rPr>
+          <w:rFonts w:ascii="Times New Roman" w:eastAsia="Times New Roman" w:hAnsi="Times New Roman" w:cs="Times New Roman"/>
+        </w:rPr>
+        <w:t xml:space="preserve"> laborious</w:t>
+      </w:r>
+      <w:r>
+        <w:rPr>
+          <w:rFonts w:ascii="Times New Roman" w:eastAsia="Times New Roman" w:hAnsi="Times New Roman" w:cs="Times New Roman"/>
+        </w:rPr>
+        <w:t xml:space="preserve"> tasks, utilizing </w:t>
+      </w:r>
+      <w:proofErr w:type="spellStart"/>
+      <w:r>
+        <w:rPr>
+          <w:rFonts w:ascii="Times New Roman" w:eastAsia="Times New Roman" w:hAnsi="Times New Roman" w:cs="Times New Roman"/>
+        </w:rPr>
+        <w:t>CasOps</w:t>
+      </w:r>
+      <w:proofErr w:type="spellEnd"/>
+      <w:r>
+        <w:rPr>
+          <w:rFonts w:ascii="Times New Roman" w:eastAsia="Times New Roman" w:hAnsi="Times New Roman" w:cs="Times New Roman"/>
+        </w:rPr>
+        <w:t>, boosting productivity of all users</w:t>
       </w:r>
     </w:p>
     <w:p>
@@ -1157,24 +1340,30 @@
         <w:rPr>
           <w:rFonts w:ascii="Times New Roman" w:eastAsia="Times New Roman" w:hAnsi="Times New Roman" w:cs="Times New Roman"/>
         </w:rPr>
-        <w:t>Carried out and supervised transactions with customers</w:t>
-      </w:r>
-      <w:r>
-        <w:rPr>
-          <w:rFonts w:ascii="Times New Roman" w:eastAsia="Times New Roman" w:hAnsi="Times New Roman" w:cs="Times New Roman"/>
-        </w:rPr>
-        <w:tab/>
-      </w:r>
-    </w:p>
-    <w:p>
-      <w:pPr>
-        <w:pBdr>
-          <w:top w:val="nil"/>
-          <w:left w:val="nil"/>
-          <w:bottom w:val="nil"/>
-          <w:right w:val="nil"/>
-          <w:between w:val="nil"/>
-        </w:pBdr>
+        <w:t>Accepted and learned the role of branch manager for Cascade Refining</w:t>
+      </w:r>
+      <w:r>
+        <w:rPr>
+          <w:rFonts w:ascii="Times New Roman" w:eastAsia="Times New Roman" w:hAnsi="Times New Roman" w:cs="Times New Roman"/>
+        </w:rPr>
+        <w:t>’s Lay</w:t>
+      </w:r>
+      <w:r>
+        <w:rPr>
+          <w:rFonts w:ascii="Times New Roman" w:eastAsia="Times New Roman" w:hAnsi="Times New Roman" w:cs="Times New Roman"/>
+        </w:rPr>
+        <w:t>t</w:t>
+      </w:r>
+      <w:r>
+        <w:rPr>
+          <w:rFonts w:ascii="Times New Roman" w:eastAsia="Times New Roman" w:hAnsi="Times New Roman" w:cs="Times New Roman"/>
+        </w:rPr>
+        <w:t>on location</w:t>
+      </w:r>
+    </w:p>
+    <w:p>
+      <w:pPr>
+        <w:spacing w:line="240" w:lineRule="auto"/>
         <w:rPr>
           <w:rFonts w:ascii="Times New Roman" w:eastAsia="Times New Roman" w:hAnsi="Times New Roman" w:cs="Times New Roman"/>
           <w:i/>
@@ -1185,80 +1374,54 @@
     </w:p>
     <w:p>
       <w:pPr>
-        <w:pBdr>
-          <w:top w:val="nil"/>
-          <w:left w:val="nil"/>
-          <w:bottom w:val="nil"/>
-          <w:right w:val="nil"/>
-          <w:between w:val="nil"/>
-        </w:pBdr>
-        <w:rPr>
-          <w:rFonts w:ascii="Times New Roman" w:eastAsia="Times New Roman" w:hAnsi="Times New Roman" w:cs="Times New Roman"/>
-        </w:rPr>
-      </w:pPr>
-      <w:r>
-        <w:rPr>
-          <w:rFonts w:ascii="Times New Roman" w:eastAsia="Times New Roman" w:hAnsi="Times New Roman" w:cs="Times New Roman"/>
-          <w:i/>
-        </w:rPr>
-        <w:t>Purchasing Agent</w:t>
-      </w:r>
-      <w:r>
-        <w:rPr>
-          <w:rFonts w:ascii="Times New Roman" w:eastAsia="Times New Roman" w:hAnsi="Times New Roman" w:cs="Times New Roman"/>
-        </w:rPr>
-        <w:t xml:space="preserve">                         </w:t>
-      </w:r>
-      <w:r>
-        <w:rPr>
-          <w:rFonts w:ascii="Times New Roman" w:eastAsia="Times New Roman" w:hAnsi="Times New Roman" w:cs="Times New Roman"/>
-        </w:rPr>
-        <w:tab/>
-      </w:r>
-      <w:r>
-        <w:rPr>
-          <w:rFonts w:ascii="Times New Roman" w:eastAsia="Times New Roman" w:hAnsi="Times New Roman" w:cs="Times New Roman"/>
-        </w:rPr>
-        <w:tab/>
-      </w:r>
-      <w:r>
-        <w:rPr>
-          <w:rFonts w:ascii="Times New Roman" w:eastAsia="Times New Roman" w:hAnsi="Times New Roman" w:cs="Times New Roman"/>
-        </w:rPr>
-        <w:tab/>
-      </w:r>
-      <w:r>
-        <w:rPr>
-          <w:rFonts w:ascii="Times New Roman" w:eastAsia="Times New Roman" w:hAnsi="Times New Roman" w:cs="Times New Roman"/>
-        </w:rPr>
-        <w:tab/>
-      </w:r>
-      <w:r>
-        <w:rPr>
-          <w:rFonts w:ascii="Times New Roman" w:eastAsia="Times New Roman" w:hAnsi="Times New Roman" w:cs="Times New Roman"/>
-        </w:rPr>
-        <w:tab/>
-        <w:t xml:space="preserve">           </w:t>
-      </w:r>
-      <w:r>
-        <w:rPr>
-          <w:rFonts w:ascii="Times New Roman" w:eastAsia="Times New Roman" w:hAnsi="Times New Roman" w:cs="Times New Roman"/>
-        </w:rPr>
-        <w:tab/>
-      </w:r>
-      <w:r>
-        <w:rPr>
-          <w:rFonts w:ascii="Times New Roman" w:eastAsia="Times New Roman" w:hAnsi="Times New Roman" w:cs="Times New Roman"/>
-        </w:rPr>
-        <w:tab/>
-        <w:t xml:space="preserve">        </w:t>
-      </w:r>
-      <w:r>
-        <w:rPr>
-          <w:rFonts w:ascii="Times New Roman" w:eastAsia="Times New Roman" w:hAnsi="Times New Roman" w:cs="Times New Roman"/>
-          <w:i/>
-        </w:rPr>
-        <w:t>March 2010 - March 2014</w:t>
+        <w:spacing w:line="240" w:lineRule="auto"/>
+        <w:rPr>
+          <w:rFonts w:ascii="Times New Roman" w:eastAsia="Times New Roman" w:hAnsi="Times New Roman" w:cs="Times New Roman"/>
+          <w:i/>
+          <w:iCs/>
+        </w:rPr>
+      </w:pPr>
+      <w:r>
+        <w:rPr>
+          <w:rFonts w:ascii="Times New Roman" w:eastAsia="Times New Roman" w:hAnsi="Times New Roman" w:cs="Times New Roman"/>
+          <w:i/>
+        </w:rPr>
+        <w:t xml:space="preserve">Assistant Manager </w:t>
+      </w:r>
+      <w:r>
+        <w:rPr>
+          <w:rFonts w:ascii="Times New Roman" w:eastAsia="Times New Roman" w:hAnsi="Times New Roman" w:cs="Times New Roman"/>
+          <w:i/>
+        </w:rPr>
+        <w:t xml:space="preserve">/ IT Specialist </w:t>
+      </w:r>
+      <w:r>
+        <w:rPr>
+          <w:rFonts w:ascii="Times New Roman" w:eastAsia="Times New Roman" w:hAnsi="Times New Roman" w:cs="Times New Roman"/>
+          <w:i/>
+        </w:rPr>
+        <w:t>(West Valley, UT)</w:t>
+      </w:r>
+      <w:r>
+        <w:rPr>
+          <w:rFonts w:ascii="Times New Roman" w:eastAsia="Times New Roman" w:hAnsi="Times New Roman" w:cs="Times New Roman"/>
+          <w:i/>
+        </w:rPr>
+        <w:t xml:space="preserve">                                                            </w:t>
+      </w:r>
+      <w:r>
+        <w:rPr>
+          <w:rFonts w:ascii="Times New Roman" w:eastAsia="Times New Roman" w:hAnsi="Times New Roman" w:cs="Times New Roman"/>
+          <w:i/>
+        </w:rPr>
+        <w:t xml:space="preserve">            </w:t>
+      </w:r>
+      <w:r>
+        <w:rPr>
+          <w:rFonts w:ascii="Times New Roman" w:eastAsia="Times New Roman" w:hAnsi="Times New Roman" w:cs="Times New Roman"/>
+          <w:i/>
+        </w:rPr>
+        <w:t xml:space="preserve"> March 2014 – July 2019</w:t>
       </w:r>
     </w:p>
     <w:p>
@@ -1283,25 +1446,7 @@
         <w:rPr>
           <w:rFonts w:ascii="Times New Roman" w:eastAsia="Times New Roman" w:hAnsi="Times New Roman" w:cs="Times New Roman"/>
         </w:rPr>
-        <w:t>Performed extensive chemical testing to verify quality of metals for purchase, such as gold, silver, and platinum</w:t>
-      </w:r>
-    </w:p>
-    <w:p>
-      <w:pPr>
-        <w:numPr>
-          <w:ilvl w:val="0"/>
-          <w:numId w:val="2"/>
-        </w:numPr>
-        <w:spacing w:line="240" w:lineRule="auto"/>
-        <w:rPr>
-          <w:rFonts w:ascii="Times New Roman" w:eastAsia="Times New Roman" w:hAnsi="Times New Roman" w:cs="Times New Roman"/>
-        </w:rPr>
-      </w:pPr>
-      <w:r>
-        <w:rPr>
-          <w:rFonts w:ascii="Times New Roman" w:eastAsia="Times New Roman" w:hAnsi="Times New Roman" w:cs="Times New Roman"/>
-        </w:rPr>
-        <w:t>Filed purchase invoices, ensuring consistency between paper trail and computer system</w:t>
+        <w:t>Repaired the file structure for Microsoft Office restoring functionality for critical operations</w:t>
       </w:r>
     </w:p>
     <w:p>
@@ -1318,12 +1463,222 @@
           <w:between w:val="nil"/>
         </w:pBdr>
         <w:spacing w:line="240" w:lineRule="auto"/>
-      </w:pPr>
-      <w:r>
-        <w:rPr>
-          <w:rFonts w:ascii="Times New Roman" w:eastAsia="Times New Roman" w:hAnsi="Times New Roman" w:cs="Times New Roman"/>
-        </w:rPr>
-        <w:t>Finalized gold check before the melt, validating the inventory status</w:t>
+        <w:rPr>
+          <w:rFonts w:ascii="Times New Roman" w:eastAsia="Times New Roman" w:hAnsi="Times New Roman" w:cs="Times New Roman"/>
+        </w:rPr>
+      </w:pPr>
+      <w:r>
+        <w:rPr>
+          <w:rFonts w:ascii="Times New Roman" w:eastAsia="Times New Roman" w:hAnsi="Times New Roman" w:cs="Times New Roman"/>
+        </w:rPr>
+        <w:t xml:space="preserve">Expanded Cascade’s network to streamline management of the </w:t>
+      </w:r>
+      <w:r>
+        <w:rPr>
+          <w:rFonts w:ascii="Times New Roman" w:eastAsia="Times New Roman" w:hAnsi="Times New Roman" w:cs="Times New Roman"/>
+        </w:rPr>
+        <w:t xml:space="preserve">outside </w:t>
+      </w:r>
+      <w:r>
+        <w:rPr>
+          <w:rFonts w:ascii="Times New Roman" w:eastAsia="Times New Roman" w:hAnsi="Times New Roman" w:cs="Times New Roman"/>
+        </w:rPr>
+        <w:t>electronic display</w:t>
+      </w:r>
+    </w:p>
+    <w:p>
+      <w:pPr>
+        <w:numPr>
+          <w:ilvl w:val="0"/>
+          <w:numId w:val="2"/>
+        </w:numPr>
+        <w:pBdr>
+          <w:top w:val="nil"/>
+          <w:left w:val="nil"/>
+          <w:bottom w:val="nil"/>
+          <w:right w:val="nil"/>
+          <w:between w:val="nil"/>
+        </w:pBdr>
+        <w:spacing w:line="240" w:lineRule="auto"/>
+        <w:rPr>
+          <w:rFonts w:ascii="Times New Roman" w:eastAsia="Times New Roman" w:hAnsi="Times New Roman" w:cs="Times New Roman"/>
+        </w:rPr>
+      </w:pPr>
+      <w:r>
+        <w:rPr>
+          <w:rFonts w:ascii="Times New Roman" w:eastAsia="Times New Roman" w:hAnsi="Times New Roman" w:cs="Times New Roman"/>
+        </w:rPr>
+        <w:t>Restored the camera and DVR system’s network functionality following destruction of network systems</w:t>
+      </w:r>
+    </w:p>
+    <w:p>
+      <w:pPr>
+        <w:numPr>
+          <w:ilvl w:val="0"/>
+          <w:numId w:val="2"/>
+        </w:numPr>
+        <w:pBdr>
+          <w:top w:val="nil"/>
+          <w:left w:val="nil"/>
+          <w:bottom w:val="nil"/>
+          <w:right w:val="nil"/>
+          <w:between w:val="nil"/>
+        </w:pBdr>
+        <w:spacing w:line="240" w:lineRule="auto"/>
+        <w:rPr>
+          <w:rFonts w:ascii="Times New Roman" w:eastAsia="Times New Roman" w:hAnsi="Times New Roman" w:cs="Times New Roman"/>
+        </w:rPr>
+      </w:pPr>
+      <w:r>
+        <w:rPr>
+          <w:rFonts w:ascii="Times New Roman" w:eastAsia="Times New Roman" w:hAnsi="Times New Roman" w:cs="Times New Roman"/>
+        </w:rPr>
+        <w:t>Trained and supervised newer employees to keep operations within state regulations</w:t>
+      </w:r>
+    </w:p>
+    <w:p>
+      <w:pPr>
+        <w:pBdr>
+          <w:top w:val="nil"/>
+          <w:left w:val="nil"/>
+          <w:bottom w:val="nil"/>
+          <w:right w:val="nil"/>
+          <w:between w:val="nil"/>
+        </w:pBdr>
+        <w:rPr>
+          <w:rFonts w:ascii="Times New Roman" w:eastAsia="Times New Roman" w:hAnsi="Times New Roman" w:cs="Times New Roman"/>
+          <w:i/>
+          <w:sz w:val="12"/>
+          <w:szCs w:val="12"/>
+        </w:rPr>
+      </w:pPr>
+    </w:p>
+    <w:p>
+      <w:pPr>
+        <w:pBdr>
+          <w:top w:val="nil"/>
+          <w:left w:val="nil"/>
+          <w:bottom w:val="nil"/>
+          <w:right w:val="nil"/>
+          <w:between w:val="nil"/>
+        </w:pBdr>
+        <w:rPr>
+          <w:rFonts w:ascii="Times New Roman" w:eastAsia="Times New Roman" w:hAnsi="Times New Roman" w:cs="Times New Roman"/>
+        </w:rPr>
+      </w:pPr>
+      <w:r>
+        <w:rPr>
+          <w:rFonts w:ascii="Times New Roman" w:eastAsia="Times New Roman" w:hAnsi="Times New Roman" w:cs="Times New Roman"/>
+          <w:i/>
+        </w:rPr>
+        <w:t>Purchasing Agent</w:t>
+      </w:r>
+      <w:r>
+        <w:rPr>
+          <w:rFonts w:ascii="Times New Roman" w:eastAsia="Times New Roman" w:hAnsi="Times New Roman" w:cs="Times New Roman"/>
+          <w:i/>
+        </w:rPr>
+        <w:t xml:space="preserve"> (West Valley, UT)  </w:t>
+      </w:r>
+      <w:r>
+        <w:rPr>
+          <w:rFonts w:ascii="Times New Roman" w:eastAsia="Times New Roman" w:hAnsi="Times New Roman" w:cs="Times New Roman"/>
+        </w:rPr>
+        <w:t xml:space="preserve">            </w:t>
+      </w:r>
+      <w:r>
+        <w:rPr>
+          <w:rFonts w:ascii="Times New Roman" w:eastAsia="Times New Roman" w:hAnsi="Times New Roman" w:cs="Times New Roman"/>
+        </w:rPr>
+        <w:t xml:space="preserve">       </w:t>
+      </w:r>
+      <w:r>
+        <w:rPr>
+          <w:rFonts w:ascii="Times New Roman" w:eastAsia="Times New Roman" w:hAnsi="Times New Roman" w:cs="Times New Roman"/>
+        </w:rPr>
+        <w:tab/>
+      </w:r>
+      <w:r>
+        <w:rPr>
+          <w:rFonts w:ascii="Times New Roman" w:eastAsia="Times New Roman" w:hAnsi="Times New Roman" w:cs="Times New Roman"/>
+        </w:rPr>
+        <w:tab/>
+      </w:r>
+      <w:r>
+        <w:rPr>
+          <w:rFonts w:ascii="Times New Roman" w:eastAsia="Times New Roman" w:hAnsi="Times New Roman" w:cs="Times New Roman"/>
+        </w:rPr>
+        <w:tab/>
+        <w:t xml:space="preserve">           </w:t>
+      </w:r>
+      <w:r>
+        <w:rPr>
+          <w:rFonts w:ascii="Times New Roman" w:eastAsia="Times New Roman" w:hAnsi="Times New Roman" w:cs="Times New Roman"/>
+        </w:rPr>
+        <w:tab/>
+      </w:r>
+      <w:r>
+        <w:rPr>
+          <w:rFonts w:ascii="Times New Roman" w:eastAsia="Times New Roman" w:hAnsi="Times New Roman" w:cs="Times New Roman"/>
+        </w:rPr>
+        <w:t xml:space="preserve">             </w:t>
+      </w:r>
+      <w:r>
+        <w:rPr>
+          <w:rFonts w:ascii="Times New Roman" w:eastAsia="Times New Roman" w:hAnsi="Times New Roman" w:cs="Times New Roman"/>
+        </w:rPr>
+        <w:tab/>
+        <w:t xml:space="preserve">        </w:t>
+      </w:r>
+      <w:r>
+        <w:rPr>
+          <w:rFonts w:ascii="Times New Roman" w:eastAsia="Times New Roman" w:hAnsi="Times New Roman" w:cs="Times New Roman"/>
+          <w:i/>
+        </w:rPr>
+        <w:t>March 2010 - March 2014</w:t>
+      </w:r>
+    </w:p>
+    <w:p>
+      <w:pPr>
+        <w:numPr>
+          <w:ilvl w:val="0"/>
+          <w:numId w:val="2"/>
+        </w:numPr>
+        <w:pBdr>
+          <w:top w:val="nil"/>
+          <w:left w:val="nil"/>
+          <w:bottom w:val="nil"/>
+          <w:right w:val="nil"/>
+          <w:between w:val="nil"/>
+        </w:pBdr>
+        <w:spacing w:line="240" w:lineRule="auto"/>
+        <w:rPr>
+          <w:rFonts w:ascii="Times New Roman" w:eastAsia="Times New Roman" w:hAnsi="Times New Roman" w:cs="Times New Roman"/>
+        </w:rPr>
+      </w:pPr>
+      <w:r>
+        <w:rPr>
+          <w:rFonts w:ascii="Times New Roman" w:eastAsia="Times New Roman" w:hAnsi="Times New Roman" w:cs="Times New Roman"/>
+        </w:rPr>
+        <w:t>Performed extensive chemical testing to verify quality of metals for purchase, such as gold, silver, and platinum</w:t>
+      </w:r>
+    </w:p>
+    <w:p>
+      <w:pPr>
+        <w:numPr>
+          <w:ilvl w:val="0"/>
+          <w:numId w:val="2"/>
+        </w:numPr>
+        <w:spacing w:line="240" w:lineRule="auto"/>
+        <w:rPr>
+          <w:rFonts w:ascii="Times New Roman" w:eastAsia="Times New Roman" w:hAnsi="Times New Roman" w:cs="Times New Roman"/>
+        </w:rPr>
+      </w:pPr>
+      <w:r>
+        <w:rPr>
+          <w:rFonts w:ascii="Times New Roman" w:eastAsia="Times New Roman" w:hAnsi="Times New Roman" w:cs="Times New Roman"/>
+        </w:rPr>
+        <w:t>Filed purchase invoices, ensuring consistency between paper trail and computer system</w:t>
       </w:r>
     </w:p>
     <w:p>
@@ -1437,27 +1792,7 @@
             <w:u w:val="single"/>
             <w:shd w:val="clear" w:color="auto" w:fill="F3F3F3"/>
           </w:rPr>
-          <w:t>https://fathomless-lake-808</w:t>
-        </w:r>
-        <w:r>
-          <w:rPr>
-            <w:color w:val="2B874E"/>
-            <w:sz w:val="20"/>
-            <w:szCs w:val="20"/>
-            <w:u w:val="single"/>
-            <w:shd w:val="clear" w:color="auto" w:fill="F3F3F3"/>
-          </w:rPr>
-          <w:t>8</w:t>
-        </w:r>
-        <w:r>
-          <w:rPr>
-            <w:color w:val="2B874E"/>
-            <w:sz w:val="20"/>
-            <w:szCs w:val="20"/>
-            <w:u w:val="single"/>
-            <w:shd w:val="clear" w:color="auto" w:fill="F3F3F3"/>
-          </w:rPr>
-          <w:t>4</w:t>
+          <w:t>https://fathomless-lake-80884</w:t>
         </w:r>
       </w:hyperlink>
       <w:r>
@@ -1692,8 +2027,6 @@
           <w:t>https://nameless-sands-15542.herokuapp.com/</w:t>
         </w:r>
       </w:hyperlink>
-      <w:bookmarkStart w:id="0" w:name="_GoBack"/>
-      <w:bookmarkEnd w:id="0"/>
     </w:p>
     <w:p>
       <w:pPr>
@@ -1742,27 +2075,7 @@
             <w:u w:val="single"/>
             <w:shd w:val="clear" w:color="auto" w:fill="F3F3F3"/>
           </w:rPr>
-          <w:t>https://github</w:t>
-        </w:r>
-        <w:r>
-          <w:rPr>
-            <w:color w:val="2B874E"/>
-            <w:sz w:val="20"/>
-            <w:szCs w:val="20"/>
-            <w:u w:val="single"/>
-            <w:shd w:val="clear" w:color="auto" w:fill="F3F3F3"/>
-          </w:rPr>
-          <w:t>.</w:t>
-        </w:r>
-        <w:r>
-          <w:rPr>
-            <w:color w:val="2B874E"/>
-            <w:sz w:val="20"/>
-            <w:szCs w:val="20"/>
-            <w:u w:val="single"/>
-            <w:shd w:val="clear" w:color="auto" w:fill="F3F3F3"/>
-          </w:rPr>
-          <w:t>com/Cragady/</w:t>
+          <w:t>https://github.com/Cragady/</w:t>
         </w:r>
       </w:hyperlink>
       <w:r>
@@ -1779,7 +2092,7 @@
         <w:rPr>
           <w:rFonts w:ascii="Times New Roman" w:eastAsia="Times New Roman" w:hAnsi="Times New Roman" w:cs="Times New Roman"/>
         </w:rPr>
-        <w:t xml:space="preserve">               App: </w:t>
+        <w:t xml:space="preserve">       App: </w:t>
       </w:r>
       <w:hyperlink r:id="rId19">
         <w:r>
@@ -1816,7 +2129,7 @@
 </file>
 
 <file path=word/endnotes.xml><?xml version="1.0" encoding="utf-8"?>
-<w:endnotes xmlns:wpc="http://schemas.microsoft.com/office/word/2010/wordprocessingCanvas" xmlns:cx="http://schemas.microsoft.com/office/drawing/2014/chartex" xmlns:cx1="http://schemas.microsoft.com/office/drawing/2015/9/8/chartex" xmlns:cx2="http://schemas.microsoft.com/office/drawing/2015/10/21/chartex" xmlns:cx3="http://schemas.microsoft.com/office/drawing/2016/5/9/chartex" xmlns:cx4="http://schemas.microsoft.com/office/drawing/2016/5/10/chartex" xmlns:cx5="http://schemas.microsoft.com/office/drawing/2016/5/11/chartex" xmlns:cx6="http://schemas.microsoft.com/office/drawing/2016/5/12/chartex" xmlns:cx7="http://schemas.microsoft.com/office/drawing/2016/5/13/chartex" xmlns:cx8="http://schemas.microsoft.com/office/drawing/2016/5/14/chartex" xmlns:mc="http://schemas.openxmlformats.org/markup-compatibility/2006" xmlns:aink="http://schemas.microsoft.com/office/drawing/2016/ink" xmlns:am3d="http://schemas.microsoft.com/office/drawing/2017/model3d" xmlns:o="urn:schemas-microsoft-com:office:office" xmlns:r="http://schemas.openxmlformats.org/officeDocument/2006/relationships" xmlns:m="http://schemas.openxmlformats.org/officeDocument/2006/math" xmlns:v="urn:schemas-microsoft-com:vml" xmlns:wp14="http://schemas.microsoft.com/office/word/2010/wordprocessingDrawing" xmlns:wp="http://schemas.openxmlformats.org/drawingml/2006/wordprocessingDrawing" xmlns:w10="urn:schemas-microsoft-com:office:word" xmlns:w="http://schemas.openxmlformats.org/wordprocessingml/2006/main" xmlns:w14="http://schemas.microsoft.com/office/word/2010/wordml" xmlns:w15="http://schemas.microsoft.com/office/word/2012/wordml" xmlns:w16cid="http://schemas.microsoft.com/office/word/2016/wordml/cid" xmlns:w16se="http://schemas.microsoft.com/office/word/2015/wordml/symex" xmlns:wpg="http://schemas.microsoft.com/office/word/2010/wordprocessingGroup" xmlns:wpi="http://schemas.microsoft.com/office/word/2010/wordprocessingInk" xmlns:wne="http://schemas.microsoft.com/office/word/2006/wordml" xmlns:wps="http://schemas.microsoft.com/office/word/2010/wordprocessingShape" mc:Ignorable="w14 w15 w16se w16cid wp14">
+<w:endnotes xmlns:wpc="http://schemas.microsoft.com/office/word/2010/wordprocessingCanvas" xmlns:cx="http://schemas.microsoft.com/office/drawing/2014/chartex" xmlns:cx1="http://schemas.microsoft.com/office/drawing/2015/9/8/chartex" xmlns:cx2="http://schemas.microsoft.com/office/drawing/2015/10/21/chartex" xmlns:cx3="http://schemas.microsoft.com/office/drawing/2016/5/9/chartex" xmlns:cx4="http://schemas.microsoft.com/office/drawing/2016/5/10/chartex" xmlns:cx5="http://schemas.microsoft.com/office/drawing/2016/5/11/chartex" xmlns:cx6="http://schemas.microsoft.com/office/drawing/2016/5/12/chartex" xmlns:cx7="http://schemas.microsoft.com/office/drawing/2016/5/13/chartex" xmlns:cx8="http://schemas.microsoft.com/office/drawing/2016/5/14/chartex" xmlns:mc="http://schemas.openxmlformats.org/markup-compatibility/2006" xmlns:aink="http://schemas.microsoft.com/office/drawing/2016/ink" xmlns:am3d="http://schemas.microsoft.com/office/drawing/2017/model3d" xmlns:o="urn:schemas-microsoft-com:office:office" xmlns:r="http://schemas.openxmlformats.org/officeDocument/2006/relationships" xmlns:m="http://schemas.openxmlformats.org/officeDocument/2006/math" xmlns:v="urn:schemas-microsoft-com:vml" xmlns:wp14="http://schemas.microsoft.com/office/word/2010/wordprocessingDrawing" xmlns:wp="http://schemas.openxmlformats.org/drawingml/2006/wordprocessingDrawing" xmlns:w10="urn:schemas-microsoft-com:office:word" xmlns:w="http://schemas.openxmlformats.org/wordprocessingml/2006/main" xmlns:w14="http://schemas.microsoft.com/office/word/2010/wordml" xmlns:w15="http://schemas.microsoft.com/office/word/2012/wordml" xmlns:w16cex="http://schemas.microsoft.com/office/word/2018/wordml/cex" xmlns:w16cid="http://schemas.microsoft.com/office/word/2016/wordml/cid" xmlns:w16="http://schemas.microsoft.com/office/word/2018/wordml" xmlns:w16se="http://schemas.microsoft.com/office/word/2015/wordml/symex" xmlns:wpg="http://schemas.microsoft.com/office/word/2010/wordprocessingGroup" xmlns:wpi="http://schemas.microsoft.com/office/word/2010/wordprocessingInk" xmlns:wne="http://schemas.microsoft.com/office/word/2006/wordml" xmlns:wps="http://schemas.microsoft.com/office/word/2010/wordprocessingShape" mc:Ignorable="w14 w15 w16se w16cid w16 w16cex wp14">
   <w:endnote w:type="separator" w:id="-1">
     <w:p>
       <w:pPr>
@@ -1841,13 +2154,13 @@
 </file>
 
 <file path=word/footer1.xml><?xml version="1.0" encoding="utf-8"?>
-<w:ftr xmlns:wpc="http://schemas.microsoft.com/office/word/2010/wordprocessingCanvas" xmlns:cx="http://schemas.microsoft.com/office/drawing/2014/chartex" xmlns:cx1="http://schemas.microsoft.com/office/drawing/2015/9/8/chartex" xmlns:cx2="http://schemas.microsoft.com/office/drawing/2015/10/21/chartex" xmlns:cx3="http://schemas.microsoft.com/office/drawing/2016/5/9/chartex" xmlns:cx4="http://schemas.microsoft.com/office/drawing/2016/5/10/chartex" xmlns:cx5="http://schemas.microsoft.com/office/drawing/2016/5/11/chartex" xmlns:cx6="http://schemas.microsoft.com/office/drawing/2016/5/12/chartex" xmlns:cx7="http://schemas.microsoft.com/office/drawing/2016/5/13/chartex" xmlns:cx8="http://schemas.microsoft.com/office/drawing/2016/5/14/chartex" xmlns:mc="http://schemas.openxmlformats.org/markup-compatibility/2006" xmlns:aink="http://schemas.microsoft.com/office/drawing/2016/ink" xmlns:am3d="http://schemas.microsoft.com/office/drawing/2017/model3d" xmlns:o="urn:schemas-microsoft-com:office:office" xmlns:r="http://schemas.openxmlformats.org/officeDocument/2006/relationships" xmlns:m="http://schemas.openxmlformats.org/officeDocument/2006/math" xmlns:v="urn:schemas-microsoft-com:vml" xmlns:wp14="http://schemas.microsoft.com/office/word/2010/wordprocessingDrawing" xmlns:wp="http://schemas.openxmlformats.org/drawingml/2006/wordprocessingDrawing" xmlns:w10="urn:schemas-microsoft-com:office:word" xmlns:w="http://schemas.openxmlformats.org/wordprocessingml/2006/main" xmlns:w14="http://schemas.microsoft.com/office/word/2010/wordml" xmlns:w15="http://schemas.microsoft.com/office/word/2012/wordml" xmlns:w16cid="http://schemas.microsoft.com/office/word/2016/wordml/cid" xmlns:w16se="http://schemas.microsoft.com/office/word/2015/wordml/symex" xmlns:wpg="http://schemas.microsoft.com/office/word/2010/wordprocessingGroup" xmlns:wpi="http://schemas.microsoft.com/office/word/2010/wordprocessingInk" xmlns:wne="http://schemas.microsoft.com/office/word/2006/wordml" xmlns:wps="http://schemas.microsoft.com/office/word/2010/wordprocessingShape" mc:Ignorable="w14 w15 w16se w16cid wp14">
+<w:ftr xmlns:wpc="http://schemas.microsoft.com/office/word/2010/wordprocessingCanvas" xmlns:cx="http://schemas.microsoft.com/office/drawing/2014/chartex" xmlns:cx1="http://schemas.microsoft.com/office/drawing/2015/9/8/chartex" xmlns:cx2="http://schemas.microsoft.com/office/drawing/2015/10/21/chartex" xmlns:cx3="http://schemas.microsoft.com/office/drawing/2016/5/9/chartex" xmlns:cx4="http://schemas.microsoft.com/office/drawing/2016/5/10/chartex" xmlns:cx5="http://schemas.microsoft.com/office/drawing/2016/5/11/chartex" xmlns:cx6="http://schemas.microsoft.com/office/drawing/2016/5/12/chartex" xmlns:cx7="http://schemas.microsoft.com/office/drawing/2016/5/13/chartex" xmlns:cx8="http://schemas.microsoft.com/office/drawing/2016/5/14/chartex" xmlns:mc="http://schemas.openxmlformats.org/markup-compatibility/2006" xmlns:aink="http://schemas.microsoft.com/office/drawing/2016/ink" xmlns:am3d="http://schemas.microsoft.com/office/drawing/2017/model3d" xmlns:o="urn:schemas-microsoft-com:office:office" xmlns:r="http://schemas.openxmlformats.org/officeDocument/2006/relationships" xmlns:m="http://schemas.openxmlformats.org/officeDocument/2006/math" xmlns:v="urn:schemas-microsoft-com:vml" xmlns:wp14="http://schemas.microsoft.com/office/word/2010/wordprocessingDrawing" xmlns:wp="http://schemas.openxmlformats.org/drawingml/2006/wordprocessingDrawing" xmlns:w10="urn:schemas-microsoft-com:office:word" xmlns:w="http://schemas.openxmlformats.org/wordprocessingml/2006/main" xmlns:w14="http://schemas.microsoft.com/office/word/2010/wordml" xmlns:w15="http://schemas.microsoft.com/office/word/2012/wordml" xmlns:w16cex="http://schemas.microsoft.com/office/word/2018/wordml/cex" xmlns:w16cid="http://schemas.microsoft.com/office/word/2016/wordml/cid" xmlns:w16="http://schemas.microsoft.com/office/word/2018/wordml" xmlns:w16se="http://schemas.microsoft.com/office/word/2015/wordml/symex" xmlns:wpg="http://schemas.microsoft.com/office/word/2010/wordprocessingGroup" xmlns:wpi="http://schemas.microsoft.com/office/word/2010/wordprocessingInk" xmlns:wne="http://schemas.microsoft.com/office/word/2006/wordml" xmlns:wps="http://schemas.microsoft.com/office/word/2010/wordprocessingShape" mc:Ignorable="w14 w15 w16se w16cid w16 w16cex wp14">
   <w:p/>
 </w:ftr>
 </file>
 
 <file path=word/footnotes.xml><?xml version="1.0" encoding="utf-8"?>
-<w:footnotes xmlns:wpc="http://schemas.microsoft.com/office/word/2010/wordprocessingCanvas" xmlns:cx="http://schemas.microsoft.com/office/drawing/2014/chartex" xmlns:cx1="http://schemas.microsoft.com/office/drawing/2015/9/8/chartex" xmlns:cx2="http://schemas.microsoft.com/office/drawing/2015/10/21/chartex" xmlns:cx3="http://schemas.microsoft.com/office/drawing/2016/5/9/chartex" xmlns:cx4="http://schemas.microsoft.com/office/drawing/2016/5/10/chartex" xmlns:cx5="http://schemas.microsoft.com/office/drawing/2016/5/11/chartex" xmlns:cx6="http://schemas.microsoft.com/office/drawing/2016/5/12/chartex" xmlns:cx7="http://schemas.microsoft.com/office/drawing/2016/5/13/chartex" xmlns:cx8="http://schemas.microsoft.com/office/drawing/2016/5/14/chartex" xmlns:mc="http://schemas.openxmlformats.org/markup-compatibility/2006" xmlns:aink="http://schemas.microsoft.com/office/drawing/2016/ink" xmlns:am3d="http://schemas.microsoft.com/office/drawing/2017/model3d" xmlns:o="urn:schemas-microsoft-com:office:office" xmlns:r="http://schemas.openxmlformats.org/officeDocument/2006/relationships" xmlns:m="http://schemas.openxmlformats.org/officeDocument/2006/math" xmlns:v="urn:schemas-microsoft-com:vml" xmlns:wp14="http://schemas.microsoft.com/office/word/2010/wordprocessingDrawing" xmlns:wp="http://schemas.openxmlformats.org/drawingml/2006/wordprocessingDrawing" xmlns:w10="urn:schemas-microsoft-com:office:word" xmlns:w="http://schemas.openxmlformats.org/wordprocessingml/2006/main" xmlns:w14="http://schemas.microsoft.com/office/word/2010/wordml" xmlns:w15="http://schemas.microsoft.com/office/word/2012/wordml" xmlns:w16cid="http://schemas.microsoft.com/office/word/2016/wordml/cid" xmlns:w16se="http://schemas.microsoft.com/office/word/2015/wordml/symex" xmlns:wpg="http://schemas.microsoft.com/office/word/2010/wordprocessingGroup" xmlns:wpi="http://schemas.microsoft.com/office/word/2010/wordprocessingInk" xmlns:wne="http://schemas.microsoft.com/office/word/2006/wordml" xmlns:wps="http://schemas.microsoft.com/office/word/2010/wordprocessingShape" mc:Ignorable="w14 w15 w16se w16cid wp14">
+<w:footnotes xmlns:wpc="http://schemas.microsoft.com/office/word/2010/wordprocessingCanvas" xmlns:cx="http://schemas.microsoft.com/office/drawing/2014/chartex" xmlns:cx1="http://schemas.microsoft.com/office/drawing/2015/9/8/chartex" xmlns:cx2="http://schemas.microsoft.com/office/drawing/2015/10/21/chartex" xmlns:cx3="http://schemas.microsoft.com/office/drawing/2016/5/9/chartex" xmlns:cx4="http://schemas.microsoft.com/office/drawing/2016/5/10/chartex" xmlns:cx5="http://schemas.microsoft.com/office/drawing/2016/5/11/chartex" xmlns:cx6="http://schemas.microsoft.com/office/drawing/2016/5/12/chartex" xmlns:cx7="http://schemas.microsoft.com/office/drawing/2016/5/13/chartex" xmlns:cx8="http://schemas.microsoft.com/office/drawing/2016/5/14/chartex" xmlns:mc="http://schemas.openxmlformats.org/markup-compatibility/2006" xmlns:aink="http://schemas.microsoft.com/office/drawing/2016/ink" xmlns:am3d="http://schemas.microsoft.com/office/drawing/2017/model3d" xmlns:o="urn:schemas-microsoft-com:office:office" xmlns:r="http://schemas.openxmlformats.org/officeDocument/2006/relationships" xmlns:m="http://schemas.openxmlformats.org/officeDocument/2006/math" xmlns:v="urn:schemas-microsoft-com:vml" xmlns:wp14="http://schemas.microsoft.com/office/word/2010/wordprocessingDrawing" xmlns:wp="http://schemas.openxmlformats.org/drawingml/2006/wordprocessingDrawing" xmlns:w10="urn:schemas-microsoft-com:office:word" xmlns:w="http://schemas.openxmlformats.org/wordprocessingml/2006/main" xmlns:w14="http://schemas.microsoft.com/office/word/2010/wordml" xmlns:w15="http://schemas.microsoft.com/office/word/2012/wordml" xmlns:w16cex="http://schemas.microsoft.com/office/word/2018/wordml/cex" xmlns:w16cid="http://schemas.microsoft.com/office/word/2016/wordml/cid" xmlns:w16="http://schemas.microsoft.com/office/word/2018/wordml" xmlns:w16se="http://schemas.microsoft.com/office/word/2015/wordml/symex" xmlns:wpg="http://schemas.microsoft.com/office/word/2010/wordprocessingGroup" xmlns:wpi="http://schemas.microsoft.com/office/word/2010/wordprocessingInk" xmlns:wne="http://schemas.microsoft.com/office/word/2006/wordml" xmlns:wps="http://schemas.microsoft.com/office/word/2010/wordprocessingShape" mc:Ignorable="w14 w15 w16se w16cid w16 w16cex wp14">
   <w:footnote w:type="separator" w:id="-1">
     <w:p>
       <w:pPr>
@@ -1872,19 +2185,19 @@
 </file>
 
 <file path=word/header1.xml><?xml version="1.0" encoding="utf-8"?>
-<w:hdr xmlns:wpc="http://schemas.microsoft.com/office/word/2010/wordprocessingCanvas" xmlns:cx="http://schemas.microsoft.com/office/drawing/2014/chartex" xmlns:cx1="http://schemas.microsoft.com/office/drawing/2015/9/8/chartex" xmlns:cx2="http://schemas.microsoft.com/office/drawing/2015/10/21/chartex" xmlns:cx3="http://schemas.microsoft.com/office/drawing/2016/5/9/chartex" xmlns:cx4="http://schemas.microsoft.com/office/drawing/2016/5/10/chartex" xmlns:cx5="http://schemas.microsoft.com/office/drawing/2016/5/11/chartex" xmlns:cx6="http://schemas.microsoft.com/office/drawing/2016/5/12/chartex" xmlns:cx7="http://schemas.microsoft.com/office/drawing/2016/5/13/chartex" xmlns:cx8="http://schemas.microsoft.com/office/drawing/2016/5/14/chartex" xmlns:mc="http://schemas.openxmlformats.org/markup-compatibility/2006" xmlns:aink="http://schemas.microsoft.com/office/drawing/2016/ink" xmlns:am3d="http://schemas.microsoft.com/office/drawing/2017/model3d" xmlns:o="urn:schemas-microsoft-com:office:office" xmlns:r="http://schemas.openxmlformats.org/officeDocument/2006/relationships" xmlns:m="http://schemas.openxmlformats.org/officeDocument/2006/math" xmlns:v="urn:schemas-microsoft-com:vml" xmlns:wp14="http://schemas.microsoft.com/office/word/2010/wordprocessingDrawing" xmlns:wp="http://schemas.openxmlformats.org/drawingml/2006/wordprocessingDrawing" xmlns:w10="urn:schemas-microsoft-com:office:word" xmlns:w="http://schemas.openxmlformats.org/wordprocessingml/2006/main" xmlns:w14="http://schemas.microsoft.com/office/word/2010/wordml" xmlns:w15="http://schemas.microsoft.com/office/word/2012/wordml" xmlns:w16cid="http://schemas.microsoft.com/office/word/2016/wordml/cid" xmlns:w16se="http://schemas.microsoft.com/office/word/2015/wordml/symex" xmlns:wpg="http://schemas.microsoft.com/office/word/2010/wordprocessingGroup" xmlns:wpi="http://schemas.microsoft.com/office/word/2010/wordprocessingInk" xmlns:wne="http://schemas.microsoft.com/office/word/2006/wordml" xmlns:wps="http://schemas.microsoft.com/office/word/2010/wordprocessingShape" mc:Ignorable="w14 w15 w16se w16cid wp14">
+<w:hdr xmlns:wpc="http://schemas.microsoft.com/office/word/2010/wordprocessingCanvas" xmlns:cx="http://schemas.microsoft.com/office/drawing/2014/chartex" xmlns:cx1="http://schemas.microsoft.com/office/drawing/2015/9/8/chartex" xmlns:cx2="http://schemas.microsoft.com/office/drawing/2015/10/21/chartex" xmlns:cx3="http://schemas.microsoft.com/office/drawing/2016/5/9/chartex" xmlns:cx4="http://schemas.microsoft.com/office/drawing/2016/5/10/chartex" xmlns:cx5="http://schemas.microsoft.com/office/drawing/2016/5/11/chartex" xmlns:cx6="http://schemas.microsoft.com/office/drawing/2016/5/12/chartex" xmlns:cx7="http://schemas.microsoft.com/office/drawing/2016/5/13/chartex" xmlns:cx8="http://schemas.microsoft.com/office/drawing/2016/5/14/chartex" xmlns:mc="http://schemas.openxmlformats.org/markup-compatibility/2006" xmlns:aink="http://schemas.microsoft.com/office/drawing/2016/ink" xmlns:am3d="http://schemas.microsoft.com/office/drawing/2017/model3d" xmlns:o="urn:schemas-microsoft-com:office:office" xmlns:r="http://schemas.openxmlformats.org/officeDocument/2006/relationships" xmlns:m="http://schemas.openxmlformats.org/officeDocument/2006/math" xmlns:v="urn:schemas-microsoft-com:vml" xmlns:wp14="http://schemas.microsoft.com/office/word/2010/wordprocessingDrawing" xmlns:wp="http://schemas.openxmlformats.org/drawingml/2006/wordprocessingDrawing" xmlns:w10="urn:schemas-microsoft-com:office:word" xmlns:w="http://schemas.openxmlformats.org/wordprocessingml/2006/main" xmlns:w14="http://schemas.microsoft.com/office/word/2010/wordml" xmlns:w15="http://schemas.microsoft.com/office/word/2012/wordml" xmlns:w16cex="http://schemas.microsoft.com/office/word/2018/wordml/cex" xmlns:w16cid="http://schemas.microsoft.com/office/word/2016/wordml/cid" xmlns:w16="http://schemas.microsoft.com/office/word/2018/wordml" xmlns:w16se="http://schemas.microsoft.com/office/word/2015/wordml/symex" xmlns:wpg="http://schemas.microsoft.com/office/word/2010/wordprocessingGroup" xmlns:wpi="http://schemas.microsoft.com/office/word/2010/wordprocessingInk" xmlns:wne="http://schemas.microsoft.com/office/word/2006/wordml" xmlns:wps="http://schemas.microsoft.com/office/word/2010/wordprocessingShape" mc:Ignorable="w14 w15 w16se w16cid w16 w16cex wp14">
   <w:p/>
 </w:hdr>
 </file>
 
 <file path=word/header2.xml><?xml version="1.0" encoding="utf-8"?>
-<w:hdr xmlns:wpc="http://schemas.microsoft.com/office/word/2010/wordprocessingCanvas" xmlns:cx="http://schemas.microsoft.com/office/drawing/2014/chartex" xmlns:cx1="http://schemas.microsoft.com/office/drawing/2015/9/8/chartex" xmlns:cx2="http://schemas.microsoft.com/office/drawing/2015/10/21/chartex" xmlns:cx3="http://schemas.microsoft.com/office/drawing/2016/5/9/chartex" xmlns:cx4="http://schemas.microsoft.com/office/drawing/2016/5/10/chartex" xmlns:cx5="http://schemas.microsoft.com/office/drawing/2016/5/11/chartex" xmlns:cx6="http://schemas.microsoft.com/office/drawing/2016/5/12/chartex" xmlns:cx7="http://schemas.microsoft.com/office/drawing/2016/5/13/chartex" xmlns:cx8="http://schemas.microsoft.com/office/drawing/2016/5/14/chartex" xmlns:mc="http://schemas.openxmlformats.org/markup-compatibility/2006" xmlns:aink="http://schemas.microsoft.com/office/drawing/2016/ink" xmlns:am3d="http://schemas.microsoft.com/office/drawing/2017/model3d" xmlns:o="urn:schemas-microsoft-com:office:office" xmlns:r="http://schemas.openxmlformats.org/officeDocument/2006/relationships" xmlns:m="http://schemas.openxmlformats.org/officeDocument/2006/math" xmlns:v="urn:schemas-microsoft-com:vml" xmlns:wp14="http://schemas.microsoft.com/office/word/2010/wordprocessingDrawing" xmlns:wp="http://schemas.openxmlformats.org/drawingml/2006/wordprocessingDrawing" xmlns:w10="urn:schemas-microsoft-com:office:word" xmlns:w="http://schemas.openxmlformats.org/wordprocessingml/2006/main" xmlns:w14="http://schemas.microsoft.com/office/word/2010/wordml" xmlns:w15="http://schemas.microsoft.com/office/word/2012/wordml" xmlns:w16cid="http://schemas.microsoft.com/office/word/2016/wordml/cid" xmlns:w16se="http://schemas.microsoft.com/office/word/2015/wordml/symex" xmlns:wpg="http://schemas.microsoft.com/office/word/2010/wordprocessingGroup" xmlns:wpi="http://schemas.microsoft.com/office/word/2010/wordprocessingInk" xmlns:wne="http://schemas.microsoft.com/office/word/2006/wordml" xmlns:wps="http://schemas.microsoft.com/office/word/2010/wordprocessingShape" mc:Ignorable="w14 w15 w16se w16cid wp14">
+<w:hdr xmlns:wpc="http://schemas.microsoft.com/office/word/2010/wordprocessingCanvas" xmlns:cx="http://schemas.microsoft.com/office/drawing/2014/chartex" xmlns:cx1="http://schemas.microsoft.com/office/drawing/2015/9/8/chartex" xmlns:cx2="http://schemas.microsoft.com/office/drawing/2015/10/21/chartex" xmlns:cx3="http://schemas.microsoft.com/office/drawing/2016/5/9/chartex" xmlns:cx4="http://schemas.microsoft.com/office/drawing/2016/5/10/chartex" xmlns:cx5="http://schemas.microsoft.com/office/drawing/2016/5/11/chartex" xmlns:cx6="http://schemas.microsoft.com/office/drawing/2016/5/12/chartex" xmlns:cx7="http://schemas.microsoft.com/office/drawing/2016/5/13/chartex" xmlns:cx8="http://schemas.microsoft.com/office/drawing/2016/5/14/chartex" xmlns:mc="http://schemas.openxmlformats.org/markup-compatibility/2006" xmlns:aink="http://schemas.microsoft.com/office/drawing/2016/ink" xmlns:am3d="http://schemas.microsoft.com/office/drawing/2017/model3d" xmlns:o="urn:schemas-microsoft-com:office:office" xmlns:r="http://schemas.openxmlformats.org/officeDocument/2006/relationships" xmlns:m="http://schemas.openxmlformats.org/officeDocument/2006/math" xmlns:v="urn:schemas-microsoft-com:vml" xmlns:wp14="http://schemas.microsoft.com/office/word/2010/wordprocessingDrawing" xmlns:wp="http://schemas.openxmlformats.org/drawingml/2006/wordprocessingDrawing" xmlns:w10="urn:schemas-microsoft-com:office:word" xmlns:w="http://schemas.openxmlformats.org/wordprocessingml/2006/main" xmlns:w14="http://schemas.microsoft.com/office/word/2010/wordml" xmlns:w15="http://schemas.microsoft.com/office/word/2012/wordml" xmlns:w16cex="http://schemas.microsoft.com/office/word/2018/wordml/cex" xmlns:w16cid="http://schemas.microsoft.com/office/word/2016/wordml/cid" xmlns:w16="http://schemas.microsoft.com/office/word/2018/wordml" xmlns:w16se="http://schemas.microsoft.com/office/word/2015/wordml/symex" xmlns:wpg="http://schemas.microsoft.com/office/word/2010/wordprocessingGroup" xmlns:wpi="http://schemas.microsoft.com/office/word/2010/wordprocessingInk" xmlns:wne="http://schemas.microsoft.com/office/word/2006/wordml" xmlns:wps="http://schemas.microsoft.com/office/word/2010/wordprocessingShape" mc:Ignorable="w14 w15 w16se w16cid w16 w16cex wp14">
   <w:p/>
 </w:hdr>
 </file>
 
 <file path=word/numbering.xml><?xml version="1.0" encoding="utf-8"?>
-<w:numbering xmlns:wpc="http://schemas.microsoft.com/office/word/2010/wordprocessingCanvas" xmlns:cx="http://schemas.microsoft.com/office/drawing/2014/chartex" xmlns:cx1="http://schemas.microsoft.com/office/drawing/2015/9/8/chartex" xmlns:cx2="http://schemas.microsoft.com/office/drawing/2015/10/21/chartex" xmlns:cx3="http://schemas.microsoft.com/office/drawing/2016/5/9/chartex" xmlns:cx4="http://schemas.microsoft.com/office/drawing/2016/5/10/chartex" xmlns:cx5="http://schemas.microsoft.com/office/drawing/2016/5/11/chartex" xmlns:cx6="http://schemas.microsoft.com/office/drawing/2016/5/12/chartex" xmlns:cx7="http://schemas.microsoft.com/office/drawing/2016/5/13/chartex" xmlns:cx8="http://schemas.microsoft.com/office/drawing/2016/5/14/chartex" xmlns:mc="http://schemas.openxmlformats.org/markup-compatibility/2006" xmlns:aink="http://schemas.microsoft.com/office/drawing/2016/ink" xmlns:am3d="http://schemas.microsoft.com/office/drawing/2017/model3d" xmlns:o="urn:schemas-microsoft-com:office:office" xmlns:r="http://schemas.openxmlformats.org/officeDocument/2006/relationships" xmlns:m="http://schemas.openxmlformats.org/officeDocument/2006/math" xmlns:v="urn:schemas-microsoft-com:vml" xmlns:wp14="http://schemas.microsoft.com/office/word/2010/wordprocessingDrawing" xmlns:wp="http://schemas.openxmlformats.org/drawingml/2006/wordprocessingDrawing" xmlns:w10="urn:schemas-microsoft-com:office:word" xmlns:w="http://schemas.openxmlformats.org/wordprocessingml/2006/main" xmlns:w14="http://schemas.microsoft.com/office/word/2010/wordml" xmlns:w15="http://schemas.microsoft.com/office/word/2012/wordml" xmlns:w16cid="http://schemas.microsoft.com/office/word/2016/wordml/cid" xmlns:w16se="http://schemas.microsoft.com/office/word/2015/wordml/symex" xmlns:wpg="http://schemas.microsoft.com/office/word/2010/wordprocessingGroup" xmlns:wpi="http://schemas.microsoft.com/office/word/2010/wordprocessingInk" xmlns:wne="http://schemas.microsoft.com/office/word/2006/wordml" xmlns:wps="http://schemas.microsoft.com/office/word/2010/wordprocessingShape" mc:Ignorable="w14 w15 w16se w16cid wp14">
+<w:numbering xmlns:wpc="http://schemas.microsoft.com/office/word/2010/wordprocessingCanvas" xmlns:cx="http://schemas.microsoft.com/office/drawing/2014/chartex" xmlns:cx1="http://schemas.microsoft.com/office/drawing/2015/9/8/chartex" xmlns:cx2="http://schemas.microsoft.com/office/drawing/2015/10/21/chartex" xmlns:cx3="http://schemas.microsoft.com/office/drawing/2016/5/9/chartex" xmlns:cx4="http://schemas.microsoft.com/office/drawing/2016/5/10/chartex" xmlns:cx5="http://schemas.microsoft.com/office/drawing/2016/5/11/chartex" xmlns:cx6="http://schemas.microsoft.com/office/drawing/2016/5/12/chartex" xmlns:cx7="http://schemas.microsoft.com/office/drawing/2016/5/13/chartex" xmlns:cx8="http://schemas.microsoft.com/office/drawing/2016/5/14/chartex" xmlns:mc="http://schemas.openxmlformats.org/markup-compatibility/2006" xmlns:aink="http://schemas.microsoft.com/office/drawing/2016/ink" xmlns:am3d="http://schemas.microsoft.com/office/drawing/2017/model3d" xmlns:o="urn:schemas-microsoft-com:office:office" xmlns:r="http://schemas.openxmlformats.org/officeDocument/2006/relationships" xmlns:m="http://schemas.openxmlformats.org/officeDocument/2006/math" xmlns:v="urn:schemas-microsoft-com:vml" xmlns:wp14="http://schemas.microsoft.com/office/word/2010/wordprocessingDrawing" xmlns:wp="http://schemas.openxmlformats.org/drawingml/2006/wordprocessingDrawing" xmlns:w10="urn:schemas-microsoft-com:office:word" xmlns:w="http://schemas.openxmlformats.org/wordprocessingml/2006/main" xmlns:w14="http://schemas.microsoft.com/office/word/2010/wordml" xmlns:w15="http://schemas.microsoft.com/office/word/2012/wordml" xmlns:w16cex="http://schemas.microsoft.com/office/word/2018/wordml/cex" xmlns:w16cid="http://schemas.microsoft.com/office/word/2016/wordml/cid" xmlns:w16="http://schemas.microsoft.com/office/word/2018/wordml" xmlns:w16se="http://schemas.microsoft.com/office/word/2015/wordml/symex" xmlns:wpg="http://schemas.microsoft.com/office/word/2010/wordprocessingGroup" xmlns:wpi="http://schemas.microsoft.com/office/word/2010/wordprocessingInk" xmlns:wne="http://schemas.microsoft.com/office/word/2006/wordml" xmlns:wps="http://schemas.microsoft.com/office/word/2010/wordprocessingShape" mc:Ignorable="w14 w15 w16se w16cid w16 w16cex wp14">
   <w:abstractNum w:abstractNumId="0" w15:restartNumberingAfterBreak="0">
     <w:nsid w:val="08CF2E64"/>
     <w:multiLevelType w:val="multilevel"/>
@@ -2355,7 +2668,7 @@
 </file>
 
 <file path=word/styles.xml><?xml version="1.0" encoding="utf-8"?>
-<w:styles xmlns:mc="http://schemas.openxmlformats.org/markup-compatibility/2006" xmlns:r="http://schemas.openxmlformats.org/officeDocument/2006/relationships" xmlns:w="http://schemas.openxmlformats.org/wordprocessingml/2006/main" xmlns:w14="http://schemas.microsoft.com/office/word/2010/wordml" xmlns:w15="http://schemas.microsoft.com/office/word/2012/wordml" xmlns:w16cid="http://schemas.microsoft.com/office/word/2016/wordml/cid" xmlns:w16se="http://schemas.microsoft.com/office/word/2015/wordml/symex" mc:Ignorable="w14 w15 w16se w16cid">
+<w:styles xmlns:mc="http://schemas.openxmlformats.org/markup-compatibility/2006" xmlns:r="http://schemas.openxmlformats.org/officeDocument/2006/relationships" xmlns:w="http://schemas.openxmlformats.org/wordprocessingml/2006/main" xmlns:w14="http://schemas.microsoft.com/office/word/2010/wordml" xmlns:w15="http://schemas.microsoft.com/office/word/2012/wordml" xmlns:w16cex="http://schemas.microsoft.com/office/word/2018/wordml/cex" xmlns:w16cid="http://schemas.microsoft.com/office/word/2016/wordml/cid" xmlns:w16="http://schemas.microsoft.com/office/word/2018/wordml" xmlns:w16se="http://schemas.microsoft.com/office/word/2015/wordml/symex" mc:Ignorable="w14 w15 w16se w16cid w16 w16cex">
   <w:docDefaults>
     <w:rPrDefault>
       <w:rPr>
@@ -2869,6 +3182,7 @@
   <w:style w:type="character" w:default="1" w:styleId="DefaultParagraphFont">
     <w:name w:val="Default Paragraph Font"/>
     <w:uiPriority w:val="1"/>
+    <w:semiHidden/>
     <w:unhideWhenUsed/>
   </w:style>
   <w:style w:type="table" w:default="1" w:styleId="TableNormal">

</xml_diff>